<commit_message>
Improve BERT on Chinese dataset
</commit_message>
<xml_diff>
--- a/docs/CS310 NLP Group Project Guideline.docx
+++ b/docs/CS310 NLP Group Project Guideline.docx
@@ -1,6 +1,6 @@
 
 <file path=word/document.xml><?xml version="1.0" encoding="utf-8"?>
-<w:document xmlns:wpc="http://schemas.microsoft.com/office/word/2010/wordprocessingCanvas" xmlns:cx="http://schemas.microsoft.com/office/drawing/2014/chartex" xmlns:cx1="http://schemas.microsoft.com/office/drawing/2015/9/8/chartex" xmlns:cx2="http://schemas.microsoft.com/office/drawing/2015/10/21/chartex" xmlns:cx3="http://schemas.microsoft.com/office/drawing/2016/5/9/chartex" xmlns:cx4="http://schemas.microsoft.com/office/drawing/2016/5/10/chartex" xmlns:cx5="http://schemas.microsoft.com/office/drawing/2016/5/11/chartex" xmlns:cx6="http://schemas.microsoft.com/office/drawing/2016/5/12/chartex" xmlns:cx7="http://schemas.microsoft.com/office/drawing/2016/5/13/chartex" xmlns:cx8="http://schemas.microsoft.com/office/drawing/2016/5/14/chartex" xmlns:mc="http://schemas.openxmlformats.org/markup-compatibility/2006" xmlns:aink="http://schemas.microsoft.com/office/drawing/2016/ink" xmlns:am3d="http://schemas.microsoft.com/office/drawing/2017/model3d" xmlns:o="urn:schemas-microsoft-com:office:office" xmlns:oel="http://schemas.microsoft.com/office/2019/extlst" xmlns:r="http://schemas.openxmlformats.org/officeDocument/2006/relationships" xmlns:m="http://schemas.openxmlformats.org/officeDocument/2006/math" xmlns:v="urn:schemas-microsoft-com:vml" xmlns:wp14="http://schemas.microsoft.com/office/word/2010/wordprocessingDrawing" xmlns:wp="http://schemas.openxmlformats.org/drawingml/2006/wordprocessingDrawing" xmlns:w10="urn:schemas-microsoft-com:office:word" xmlns:w="http://schemas.openxmlformats.org/wordprocessingml/2006/main" xmlns:w14="http://schemas.microsoft.com/office/word/2010/wordml" xmlns:w15="http://schemas.microsoft.com/office/word/2012/wordml" xmlns:w16cex="http://schemas.microsoft.com/office/word/2018/wordml/cex" xmlns:w16cid="http://schemas.microsoft.com/office/word/2016/wordml/cid" xmlns:w16="http://schemas.microsoft.com/office/word/2018/wordml" xmlns:w16sdtdh="http://schemas.microsoft.com/office/word/2020/wordml/sdtdatahash" xmlns:w16se="http://schemas.microsoft.com/office/word/2015/wordml/symex" xmlns:wpg="http://schemas.microsoft.com/office/word/2010/wordprocessingGroup" xmlns:wpi="http://schemas.microsoft.com/office/word/2010/wordprocessingInk" xmlns:wne="http://schemas.microsoft.com/office/word/2006/wordml" xmlns:wps="http://schemas.microsoft.com/office/word/2010/wordprocessingShape" mc:Ignorable="w14 w15 w16se w16cid w16 w16cex w16sdtdh wp14">
+<w:document xmlns:wpc="http://schemas.microsoft.com/office/word/2010/wordprocessingCanvas" xmlns:cx="http://schemas.microsoft.com/office/drawing/2014/chartex" xmlns:cx1="http://schemas.microsoft.com/office/drawing/2015/9/8/chartex" xmlns:cx2="http://schemas.microsoft.com/office/drawing/2015/10/21/chartex" xmlns:cx3="http://schemas.microsoft.com/office/drawing/2016/5/9/chartex" xmlns:cx4="http://schemas.microsoft.com/office/drawing/2016/5/10/chartex" xmlns:cx5="http://schemas.microsoft.com/office/drawing/2016/5/11/chartex" xmlns:cx6="http://schemas.microsoft.com/office/drawing/2016/5/12/chartex" xmlns:cx7="http://schemas.microsoft.com/office/drawing/2016/5/13/chartex" xmlns:cx8="http://schemas.microsoft.com/office/drawing/2016/5/14/chartex" xmlns:mc="http://schemas.openxmlformats.org/markup-compatibility/2006" xmlns:aink="http://schemas.microsoft.com/office/drawing/2016/ink" xmlns:am3d="http://schemas.microsoft.com/office/drawing/2017/model3d" xmlns:o="urn:schemas-microsoft-com:office:office" xmlns:oel="http://schemas.microsoft.com/office/2019/extlst" xmlns:r="http://schemas.openxmlformats.org/officeDocument/2006/relationships" xmlns:m="http://schemas.openxmlformats.org/officeDocument/2006/math" xmlns:v="urn:schemas-microsoft-com:vml" xmlns:wp14="http://schemas.microsoft.com/office/word/2010/wordprocessingDrawing" xmlns:wp="http://schemas.openxmlformats.org/drawingml/2006/wordprocessingDrawing" xmlns:w10="urn:schemas-microsoft-com:office:word" xmlns:w="http://schemas.openxmlformats.org/wordprocessingml/2006/main" xmlns:w14="http://schemas.microsoft.com/office/word/2010/wordml" xmlns:w15="http://schemas.microsoft.com/office/word/2012/wordml" xmlns:w16cex="http://schemas.microsoft.com/office/word/2018/wordml/cex" xmlns:w16cid="http://schemas.microsoft.com/office/word/2016/wordml/cid" xmlns:w16="http://schemas.microsoft.com/office/word/2018/wordml" xmlns:w16du="http://schemas.microsoft.com/office/word/2023/wordml/word16du" xmlns:w16sdtdh="http://schemas.microsoft.com/office/word/2020/wordml/sdtdatahash" xmlns:w16sdtfl="http://schemas.microsoft.com/office/word/2024/wordml/sdtformatlock" xmlns:w16se="http://schemas.microsoft.com/office/word/2015/wordml/symex" xmlns:wpg="http://schemas.microsoft.com/office/word/2010/wordprocessingGroup" xmlns:wpi="http://schemas.microsoft.com/office/word/2010/wordprocessingInk" xmlns:wne="http://schemas.microsoft.com/office/word/2006/wordml" xmlns:wps="http://schemas.microsoft.com/office/word/2010/wordprocessingShape" mc:Ignorable="w14 w15 w16se w16cid w16 w16cex w16sdtdh w16sdtfl w16du wp14">
   <w:body>
     <w:p>
       <w:pPr>
@@ -431,23 +431,7 @@
           <w:sz w:val="22"/>
           <w:szCs w:val="28"/>
         </w:rPr>
-        <w:t>, implement a seri</w:t>
-      </w:r>
-      <w:r>
-        <w:rPr>
-          <w:rFonts w:ascii="Times New Roman" w:hAnsi="Times New Roman" w:cs="Times New Roman"/>
-          <w:sz w:val="22"/>
-          <w:szCs w:val="28"/>
-        </w:rPr>
-        <w:t>es</w:t>
-      </w:r>
-      <w:r>
-        <w:rPr>
-          <w:rFonts w:ascii="Times New Roman" w:hAnsi="Times New Roman" w:cs="Times New Roman" w:hint="eastAsia"/>
-          <w:sz w:val="22"/>
-          <w:szCs w:val="28"/>
-        </w:rPr>
-        <w:t xml:space="preserve"> of supervised learning-based detection models, and test </w:t>
+        <w:t xml:space="preserve">, implement a serious of supervised learning-based detection models, and test </w:t>
       </w:r>
       <w:r>
         <w:rPr>
@@ -517,7 +501,7 @@
     </w:p>
     <w:p>
       <w:pPr>
-        <w:pStyle w:val="ListParagraph"/>
+        <w:pStyle w:val="a9"/>
         <w:numPr>
           <w:ilvl w:val="0"/>
           <w:numId w:val="1"/>
@@ -613,7 +597,7 @@
       <w:hyperlink r:id="rId5" w:history="1">
         <w:r>
           <w:rPr>
-            <w:rStyle w:val="Hyperlink"/>
+            <w:rStyle w:val="af"/>
             <w:rFonts w:ascii="Times New Roman" w:hAnsi="Times New Roman" w:cs="Times New Roman"/>
             <w:sz w:val="22"/>
             <w:szCs w:val="28"/>
@@ -624,7 +608,7 @@
     </w:p>
     <w:p>
       <w:pPr>
-        <w:pStyle w:val="ListParagraph"/>
+        <w:pStyle w:val="a9"/>
         <w:numPr>
           <w:ilvl w:val="0"/>
           <w:numId w:val="1"/>
@@ -737,7 +721,7 @@
     </w:p>
     <w:p>
       <w:pPr>
-        <w:pStyle w:val="ListParagraph"/>
+        <w:pStyle w:val="a9"/>
         <w:numPr>
           <w:ilvl w:val="0"/>
           <w:numId w:val="2"/>
@@ -763,8 +747,18 @@
           <w:sz w:val="22"/>
           <w:szCs w:val="28"/>
         </w:rPr>
-        <w:t>ast-DetectGPT</w:t>
-      </w:r>
+        <w:t>ast-</w:t>
+      </w:r>
+      <w:proofErr w:type="spellStart"/>
+      <w:r>
+        <w:rPr>
+          <w:rFonts w:ascii="Times New Roman" w:hAnsi="Times New Roman" w:cs="Times New Roman" w:hint="eastAsia"/>
+          <w:sz w:val="22"/>
+          <w:szCs w:val="28"/>
+        </w:rPr>
+        <w:t>DetectGPT</w:t>
+      </w:r>
+      <w:proofErr w:type="spellEnd"/>
       <w:r>
         <w:rPr>
           <w:rFonts w:ascii="Times New Roman" w:hAnsi="Times New Roman" w:cs="Times New Roman" w:hint="eastAsia"/>
@@ -820,8 +814,18 @@
           <w:sz w:val="22"/>
           <w:szCs w:val="28"/>
         </w:rPr>
-        <w:t>: A method based on the probability curvatures texts. It is an improvement over DetectGPT</w:t>
-      </w:r>
+        <w:t xml:space="preserve">: A method based on the probability curvatures texts. It is an improvement over </w:t>
+      </w:r>
+      <w:proofErr w:type="spellStart"/>
+      <w:r>
+        <w:rPr>
+          <w:rFonts w:ascii="Times New Roman" w:hAnsi="Times New Roman" w:cs="Times New Roman" w:hint="eastAsia"/>
+          <w:sz w:val="22"/>
+          <w:szCs w:val="28"/>
+        </w:rPr>
+        <w:t>DetectGPT</w:t>
+      </w:r>
+      <w:proofErr w:type="spellEnd"/>
       <w:r>
         <w:rPr>
           <w:rFonts w:ascii="Times New Roman" w:hAnsi="Times New Roman" w:cs="Times New Roman"/>
@@ -898,7 +902,7 @@
       <w:hyperlink r:id="rId6" w:history="1">
         <w:r>
           <w:rPr>
-            <w:rStyle w:val="Hyperlink"/>
+            <w:rStyle w:val="af"/>
             <w:rFonts w:ascii="Times New Roman" w:hAnsi="Times New Roman" w:cs="Times New Roman"/>
             <w:sz w:val="22"/>
             <w:szCs w:val="28"/>
@@ -909,7 +913,7 @@
     </w:p>
     <w:p>
       <w:pPr>
-        <w:pStyle w:val="ListParagraph"/>
+        <w:pStyle w:val="a9"/>
         <w:numPr>
           <w:ilvl w:val="0"/>
           <w:numId w:val="2"/>
@@ -998,7 +1002,7 @@
       <w:hyperlink r:id="rId7" w:history="1">
         <w:r>
           <w:rPr>
-            <w:rStyle w:val="Hyperlink"/>
+            <w:rStyle w:val="af"/>
             <w:rFonts w:ascii="Times New Roman" w:hAnsi="Times New Roman" w:cs="Times New Roman"/>
             <w:sz w:val="22"/>
             <w:szCs w:val="28"/>
@@ -1009,7 +1013,7 @@
     </w:p>
     <w:p>
       <w:pPr>
-        <w:pStyle w:val="ListParagraph"/>
+        <w:pStyle w:val="a9"/>
         <w:numPr>
           <w:ilvl w:val="0"/>
           <w:numId w:val="2"/>
@@ -1113,7 +1117,7 @@
       <w:hyperlink r:id="rId8" w:history="1">
         <w:r>
           <w:rPr>
-            <w:rStyle w:val="Hyperlink"/>
+            <w:rStyle w:val="af"/>
             <w:rFonts w:ascii="Times New Roman" w:hAnsi="Times New Roman" w:cs="Times New Roman"/>
             <w:sz w:val="22"/>
             <w:szCs w:val="28"/>
@@ -1325,7 +1329,25 @@
           <w:sz w:val="22"/>
           <w:szCs w:val="28"/>
         </w:rPr>
-        <w:t xml:space="preserve">The detection tasks can be at a finer degree, for example, the performance on News, Wikipedia, Webnovel in Chinese separately. </w:t>
+        <w:t xml:space="preserve">The detection tasks can be at a finer degree, for example, the performance on News, Wikipedia, </w:t>
+      </w:r>
+      <w:proofErr w:type="spellStart"/>
+      <w:r>
+        <w:rPr>
+          <w:rFonts w:ascii="Times New Roman" w:hAnsi="Times New Roman" w:cs="Times New Roman" w:hint="eastAsia"/>
+          <w:sz w:val="22"/>
+          <w:szCs w:val="28"/>
+        </w:rPr>
+        <w:t>Webnovel</w:t>
+      </w:r>
+      <w:proofErr w:type="spellEnd"/>
+      <w:r>
+        <w:rPr>
+          <w:rFonts w:ascii="Times New Roman" w:hAnsi="Times New Roman" w:cs="Times New Roman" w:hint="eastAsia"/>
+          <w:sz w:val="22"/>
+          <w:szCs w:val="28"/>
+        </w:rPr>
+        <w:t xml:space="preserve"> in Chinese separately. </w:t>
       </w:r>
       <w:r>
         <w:rPr>
@@ -1365,7 +1387,7 @@
     </w:p>
     <w:tbl>
       <w:tblPr>
-        <w:tblStyle w:val="TableGrid"/>
+        <w:tblStyle w:val="af1"/>
         <w:tblW w:w="0" w:type="auto"/>
         <w:tblLook w:val="04A0" w:firstRow="1" w:lastRow="0" w:firstColumn="1" w:lastColumn="0" w:noHBand="0" w:noVBand="1"/>
       </w:tblPr>
@@ -1472,7 +1494,7 @@
               <w:spacing w:line="276" w:lineRule="auto"/>
               <w:jc w:val="center"/>
               <w:rPr>
-                <w:rFonts w:ascii="Times New Roman" w:hAnsi="Times New Roman" w:cs="Times New Roman"/>
+                <w:rFonts w:ascii="Times New Roman" w:hAnsi="Times New Roman" w:cs="Times New Roman" w:hint="eastAsia"/>
                 <w:sz w:val="22"/>
                 <w:szCs w:val="28"/>
               </w:rPr>
@@ -1496,7 +1518,7 @@
               <w:spacing w:line="276" w:lineRule="auto"/>
               <w:jc w:val="center"/>
               <w:rPr>
-                <w:rFonts w:ascii="Times New Roman" w:hAnsi="Times New Roman" w:cs="Times New Roman"/>
+                <w:rFonts w:ascii="Times New Roman" w:hAnsi="Times New Roman" w:cs="Times New Roman" w:hint="eastAsia"/>
                 <w:sz w:val="22"/>
                 <w:szCs w:val="28"/>
               </w:rPr>
@@ -1545,7 +1567,7 @@
               <w:spacing w:line="276" w:lineRule="auto"/>
               <w:jc w:val="center"/>
               <w:rPr>
-                <w:rFonts w:ascii="Times New Roman" w:hAnsi="Times New Roman" w:cs="Times New Roman"/>
+                <w:rFonts w:ascii="Times New Roman" w:hAnsi="Times New Roman" w:cs="Times New Roman" w:hint="eastAsia"/>
                 <w:sz w:val="22"/>
                 <w:szCs w:val="28"/>
               </w:rPr>
@@ -1569,7 +1591,7 @@
               <w:spacing w:line="276" w:lineRule="auto"/>
               <w:jc w:val="center"/>
               <w:rPr>
-                <w:rFonts w:ascii="Times New Roman" w:hAnsi="Times New Roman" w:cs="Times New Roman"/>
+                <w:rFonts w:ascii="Times New Roman" w:hAnsi="Times New Roman" w:cs="Times New Roman" w:hint="eastAsia"/>
                 <w:sz w:val="22"/>
                 <w:szCs w:val="28"/>
               </w:rPr>
@@ -1600,7 +1622,7 @@
       <w:pPr>
         <w:spacing w:line="276" w:lineRule="auto"/>
         <w:rPr>
-          <w:rFonts w:ascii="Times New Roman" w:hAnsi="Times New Roman" w:cs="Times New Roman"/>
+          <w:rFonts w:ascii="Times New Roman" w:hAnsi="Times New Roman" w:cs="Times New Roman" w:hint="eastAsia"/>
           <w:sz w:val="22"/>
           <w:szCs w:val="28"/>
         </w:rPr>
@@ -1610,7 +1632,7 @@
       <w:pPr>
         <w:spacing w:line="276" w:lineRule="auto"/>
         <w:rPr>
-          <w:rFonts w:ascii="Times New Roman" w:hAnsi="Times New Roman" w:cs="Times New Roman"/>
+          <w:rFonts w:ascii="Times New Roman" w:hAnsi="Times New Roman" w:cs="Times New Roman" w:hint="eastAsia"/>
           <w:b/>
           <w:bCs/>
           <w:sz w:val="22"/>
@@ -1851,7 +1873,7 @@
 </file>
 
 <file path=word/numbering.xml><?xml version="1.0" encoding="utf-8"?>
-<w:numbering xmlns:wpc="http://schemas.microsoft.com/office/word/2010/wordprocessingCanvas" xmlns:cx="http://schemas.microsoft.com/office/drawing/2014/chartex" xmlns:cx1="http://schemas.microsoft.com/office/drawing/2015/9/8/chartex" xmlns:cx2="http://schemas.microsoft.com/office/drawing/2015/10/21/chartex" xmlns:cx3="http://schemas.microsoft.com/office/drawing/2016/5/9/chartex" xmlns:cx4="http://schemas.microsoft.com/office/drawing/2016/5/10/chartex" xmlns:cx5="http://schemas.microsoft.com/office/drawing/2016/5/11/chartex" xmlns:cx6="http://schemas.microsoft.com/office/drawing/2016/5/12/chartex" xmlns:cx7="http://schemas.microsoft.com/office/drawing/2016/5/13/chartex" xmlns:cx8="http://schemas.microsoft.com/office/drawing/2016/5/14/chartex" xmlns:mc="http://schemas.openxmlformats.org/markup-compatibility/2006" xmlns:aink="http://schemas.microsoft.com/office/drawing/2016/ink" xmlns:am3d="http://schemas.microsoft.com/office/drawing/2017/model3d" xmlns:o="urn:schemas-microsoft-com:office:office" xmlns:oel="http://schemas.microsoft.com/office/2019/extlst" xmlns:r="http://schemas.openxmlformats.org/officeDocument/2006/relationships" xmlns:m="http://schemas.openxmlformats.org/officeDocument/2006/math" xmlns:v="urn:schemas-microsoft-com:vml" xmlns:wp14="http://schemas.microsoft.com/office/word/2010/wordprocessingDrawing" xmlns:wp="http://schemas.openxmlformats.org/drawingml/2006/wordprocessingDrawing" xmlns:w10="urn:schemas-microsoft-com:office:word" xmlns:w="http://schemas.openxmlformats.org/wordprocessingml/2006/main" xmlns:w14="http://schemas.microsoft.com/office/word/2010/wordml" xmlns:w15="http://schemas.microsoft.com/office/word/2012/wordml" xmlns:w16cex="http://schemas.microsoft.com/office/word/2018/wordml/cex" xmlns:w16cid="http://schemas.microsoft.com/office/word/2016/wordml/cid" xmlns:w16="http://schemas.microsoft.com/office/word/2018/wordml" xmlns:w16sdtdh="http://schemas.microsoft.com/office/word/2020/wordml/sdtdatahash" xmlns:w16se="http://schemas.microsoft.com/office/word/2015/wordml/symex" xmlns:wpg="http://schemas.microsoft.com/office/word/2010/wordprocessingGroup" xmlns:wpi="http://schemas.microsoft.com/office/word/2010/wordprocessingInk" xmlns:wne="http://schemas.microsoft.com/office/word/2006/wordml" xmlns:wps="http://schemas.microsoft.com/office/word/2010/wordprocessingShape" mc:Ignorable="w14 w15 w16se w16cid w16 w16cex w16sdtdh wp14">
+<w:numbering xmlns:wpc="http://schemas.microsoft.com/office/word/2010/wordprocessingCanvas" xmlns:cx="http://schemas.microsoft.com/office/drawing/2014/chartex" xmlns:cx1="http://schemas.microsoft.com/office/drawing/2015/9/8/chartex" xmlns:cx2="http://schemas.microsoft.com/office/drawing/2015/10/21/chartex" xmlns:cx3="http://schemas.microsoft.com/office/drawing/2016/5/9/chartex" xmlns:cx4="http://schemas.microsoft.com/office/drawing/2016/5/10/chartex" xmlns:cx5="http://schemas.microsoft.com/office/drawing/2016/5/11/chartex" xmlns:cx6="http://schemas.microsoft.com/office/drawing/2016/5/12/chartex" xmlns:cx7="http://schemas.microsoft.com/office/drawing/2016/5/13/chartex" xmlns:cx8="http://schemas.microsoft.com/office/drawing/2016/5/14/chartex" xmlns:mc="http://schemas.openxmlformats.org/markup-compatibility/2006" xmlns:aink="http://schemas.microsoft.com/office/drawing/2016/ink" xmlns:am3d="http://schemas.microsoft.com/office/drawing/2017/model3d" xmlns:o="urn:schemas-microsoft-com:office:office" xmlns:oel="http://schemas.microsoft.com/office/2019/extlst" xmlns:r="http://schemas.openxmlformats.org/officeDocument/2006/relationships" xmlns:m="http://schemas.openxmlformats.org/officeDocument/2006/math" xmlns:v="urn:schemas-microsoft-com:vml" xmlns:wp14="http://schemas.microsoft.com/office/word/2010/wordprocessingDrawing" xmlns:wp="http://schemas.openxmlformats.org/drawingml/2006/wordprocessingDrawing" xmlns:w10="urn:schemas-microsoft-com:office:word" xmlns:w="http://schemas.openxmlformats.org/wordprocessingml/2006/main" xmlns:w14="http://schemas.microsoft.com/office/word/2010/wordml" xmlns:w15="http://schemas.microsoft.com/office/word/2012/wordml" xmlns:w16cex="http://schemas.microsoft.com/office/word/2018/wordml/cex" xmlns:w16cid="http://schemas.microsoft.com/office/word/2016/wordml/cid" xmlns:w16="http://schemas.microsoft.com/office/word/2018/wordml" xmlns:w16du="http://schemas.microsoft.com/office/word/2023/wordml/word16du" xmlns:w16sdtdh="http://schemas.microsoft.com/office/word/2020/wordml/sdtdatahash" xmlns:w16sdtfl="http://schemas.microsoft.com/office/word/2024/wordml/sdtformatlock" xmlns:w16se="http://schemas.microsoft.com/office/word/2015/wordml/symex" xmlns:wpg="http://schemas.microsoft.com/office/word/2010/wordprocessingGroup" xmlns:wpi="http://schemas.microsoft.com/office/word/2010/wordprocessingInk" xmlns:wne="http://schemas.microsoft.com/office/word/2006/wordml" xmlns:wps="http://schemas.microsoft.com/office/word/2010/wordprocessingShape" mc:Ignorable="w14 w15 w16se w16cid w16 w16cex w16sdtdh w16sdtfl w16du wp14">
   <w:abstractNum w:abstractNumId="0" w15:restartNumberingAfterBreak="0">
     <w:nsid w:val="07050E45"/>
     <w:multiLevelType w:val="hybridMultilevel"/>
@@ -1972,6 +1994,7 @@
     <w:lvl w:ilvl="0" w:tplc="C79C25FE">
       <w:start w:val="1"/>
       <w:numFmt w:val="bullet"/>
+      <w:pStyle w:val="EndNoteBibliography"/>
       <w:lvlText w:val="•"/>
       <w:lvlJc w:val="left"/>
       <w:pPr>
@@ -2088,7 +2111,7 @@
 </file>
 
 <file path=word/styles.xml><?xml version="1.0" encoding="utf-8"?>
-<w:styles xmlns:mc="http://schemas.openxmlformats.org/markup-compatibility/2006" xmlns:r="http://schemas.openxmlformats.org/officeDocument/2006/relationships" xmlns:w="http://schemas.openxmlformats.org/wordprocessingml/2006/main" xmlns:w14="http://schemas.microsoft.com/office/word/2010/wordml" xmlns:w15="http://schemas.microsoft.com/office/word/2012/wordml" xmlns:w16cex="http://schemas.microsoft.com/office/word/2018/wordml/cex" xmlns:w16cid="http://schemas.microsoft.com/office/word/2016/wordml/cid" xmlns:w16="http://schemas.microsoft.com/office/word/2018/wordml" xmlns:w16sdtdh="http://schemas.microsoft.com/office/word/2020/wordml/sdtdatahash" xmlns:w16se="http://schemas.microsoft.com/office/word/2015/wordml/symex" mc:Ignorable="w14 w15 w16se w16cid w16 w16cex w16sdtdh">
+<w:styles xmlns:mc="http://schemas.openxmlformats.org/markup-compatibility/2006" xmlns:r="http://schemas.openxmlformats.org/officeDocument/2006/relationships" xmlns:w="http://schemas.openxmlformats.org/wordprocessingml/2006/main" xmlns:w14="http://schemas.microsoft.com/office/word/2010/wordml" xmlns:w15="http://schemas.microsoft.com/office/word/2012/wordml" xmlns:w16cex="http://schemas.microsoft.com/office/word/2018/wordml/cex" xmlns:w16cid="http://schemas.microsoft.com/office/word/2016/wordml/cid" xmlns:w16="http://schemas.microsoft.com/office/word/2018/wordml" xmlns:w16du="http://schemas.microsoft.com/office/word/2023/wordml/word16du" xmlns:w16sdtdh="http://schemas.microsoft.com/office/word/2020/wordml/sdtdatahash" xmlns:w16sdtfl="http://schemas.microsoft.com/office/word/2024/wordml/sdtformatlock" xmlns:w16se="http://schemas.microsoft.com/office/word/2015/wordml/symex" mc:Ignorable="w14 w15 w16se w16cid w16 w16cex w16sdtdh w16sdtfl w16du">
   <w:docDefaults>
     <w:rPrDefault>
       <w:rPr>
@@ -2479,7 +2502,7 @@
     <w:lsdException w:name="Unresolved Mention" w:semiHidden="1" w:unhideWhenUsed="1"/>
     <w:lsdException w:name="Smart Link" w:semiHidden="1" w:unhideWhenUsed="1"/>
   </w:latentStyles>
-  <w:style w:type="paragraph" w:default="1" w:styleId="Normal">
+  <w:style w:type="paragraph" w:default="1" w:styleId="a">
     <w:name w:val="Normal"/>
     <w:qFormat/>
     <w:pPr>
@@ -2487,11 +2510,11 @@
       <w:jc w:val="both"/>
     </w:pPr>
   </w:style>
-  <w:style w:type="paragraph" w:styleId="Heading1">
+  <w:style w:type="paragraph" w:styleId="1">
     <w:name w:val="heading 1"/>
-    <w:basedOn w:val="Normal"/>
-    <w:next w:val="Normal"/>
-    <w:link w:val="Heading1Char"/>
+    <w:basedOn w:val="a"/>
+    <w:next w:val="a"/>
+    <w:link w:val="10"/>
     <w:uiPriority w:val="9"/>
     <w:qFormat/>
     <w:rsid w:val="00C73CB6"/>
@@ -2508,11 +2531,11 @@
       <w:szCs w:val="48"/>
     </w:rPr>
   </w:style>
-  <w:style w:type="paragraph" w:styleId="Heading2">
+  <w:style w:type="paragraph" w:styleId="2">
     <w:name w:val="heading 2"/>
-    <w:basedOn w:val="Normal"/>
-    <w:next w:val="Normal"/>
-    <w:link w:val="Heading2Char"/>
+    <w:basedOn w:val="a"/>
+    <w:next w:val="a"/>
+    <w:link w:val="20"/>
     <w:uiPriority w:val="9"/>
     <w:semiHidden/>
     <w:unhideWhenUsed/>
@@ -2531,11 +2554,11 @@
       <w:szCs w:val="40"/>
     </w:rPr>
   </w:style>
-  <w:style w:type="paragraph" w:styleId="Heading3">
+  <w:style w:type="paragraph" w:styleId="3">
     <w:name w:val="heading 3"/>
-    <w:basedOn w:val="Normal"/>
-    <w:next w:val="Normal"/>
-    <w:link w:val="Heading3Char"/>
+    <w:basedOn w:val="a"/>
+    <w:next w:val="a"/>
+    <w:link w:val="30"/>
     <w:uiPriority w:val="9"/>
     <w:semiHidden/>
     <w:unhideWhenUsed/>
@@ -2554,11 +2577,11 @@
       <w:szCs w:val="32"/>
     </w:rPr>
   </w:style>
-  <w:style w:type="paragraph" w:styleId="Heading4">
+  <w:style w:type="paragraph" w:styleId="4">
     <w:name w:val="heading 4"/>
-    <w:basedOn w:val="Normal"/>
-    <w:next w:val="Normal"/>
-    <w:link w:val="Heading4Char"/>
+    <w:basedOn w:val="a"/>
+    <w:next w:val="a"/>
+    <w:link w:val="40"/>
     <w:uiPriority w:val="9"/>
     <w:semiHidden/>
     <w:unhideWhenUsed/>
@@ -2577,11 +2600,11 @@
       <w:szCs w:val="28"/>
     </w:rPr>
   </w:style>
-  <w:style w:type="paragraph" w:styleId="Heading5">
+  <w:style w:type="paragraph" w:styleId="5">
     <w:name w:val="heading 5"/>
-    <w:basedOn w:val="Normal"/>
-    <w:next w:val="Normal"/>
-    <w:link w:val="Heading5Char"/>
+    <w:basedOn w:val="a"/>
+    <w:next w:val="a"/>
+    <w:link w:val="50"/>
     <w:uiPriority w:val="9"/>
     <w:semiHidden/>
     <w:unhideWhenUsed/>
@@ -2599,11 +2622,11 @@
       <w:sz w:val="24"/>
     </w:rPr>
   </w:style>
-  <w:style w:type="paragraph" w:styleId="Heading6">
+  <w:style w:type="paragraph" w:styleId="6">
     <w:name w:val="heading 6"/>
-    <w:basedOn w:val="Normal"/>
-    <w:next w:val="Normal"/>
-    <w:link w:val="Heading6Char"/>
+    <w:basedOn w:val="a"/>
+    <w:next w:val="a"/>
+    <w:link w:val="60"/>
     <w:uiPriority w:val="9"/>
     <w:semiHidden/>
     <w:unhideWhenUsed/>
@@ -2622,11 +2645,11 @@
       <w:color w:val="2F5496" w:themeColor="accent1" w:themeShade="BF"/>
     </w:rPr>
   </w:style>
-  <w:style w:type="paragraph" w:styleId="Heading7">
+  <w:style w:type="paragraph" w:styleId="7">
     <w:name w:val="heading 7"/>
-    <w:basedOn w:val="Normal"/>
-    <w:next w:val="Normal"/>
-    <w:link w:val="Heading7Char"/>
+    <w:basedOn w:val="a"/>
+    <w:next w:val="a"/>
+    <w:link w:val="70"/>
     <w:uiPriority w:val="9"/>
     <w:semiHidden/>
     <w:unhideWhenUsed/>
@@ -2645,11 +2668,11 @@
       <w:color w:val="595959" w:themeColor="text1" w:themeTint="A6"/>
     </w:rPr>
   </w:style>
-  <w:style w:type="paragraph" w:styleId="Heading8">
+  <w:style w:type="paragraph" w:styleId="8">
     <w:name w:val="heading 8"/>
-    <w:basedOn w:val="Normal"/>
-    <w:next w:val="Normal"/>
-    <w:link w:val="Heading8Char"/>
+    <w:basedOn w:val="a"/>
+    <w:next w:val="a"/>
+    <w:link w:val="80"/>
     <w:uiPriority w:val="9"/>
     <w:semiHidden/>
     <w:unhideWhenUsed/>
@@ -2665,11 +2688,11 @@
       <w:color w:val="595959" w:themeColor="text1" w:themeTint="A6"/>
     </w:rPr>
   </w:style>
-  <w:style w:type="paragraph" w:styleId="Heading9">
+  <w:style w:type="paragraph" w:styleId="9">
     <w:name w:val="heading 9"/>
-    <w:basedOn w:val="Normal"/>
-    <w:next w:val="Normal"/>
-    <w:link w:val="Heading9Char"/>
+    <w:basedOn w:val="a"/>
+    <w:next w:val="a"/>
+    <w:link w:val="90"/>
     <w:uiPriority w:val="9"/>
     <w:semiHidden/>
     <w:unhideWhenUsed/>
@@ -2685,13 +2708,12 @@
       <w:color w:val="595959" w:themeColor="text1" w:themeTint="A6"/>
     </w:rPr>
   </w:style>
-  <w:style w:type="character" w:default="1" w:styleId="DefaultParagraphFont">
+  <w:style w:type="character" w:default="1" w:styleId="a0">
     <w:name w:val="Default Paragraph Font"/>
     <w:uiPriority w:val="1"/>
-    <w:semiHidden/>
     <w:unhideWhenUsed/>
   </w:style>
-  <w:style w:type="table" w:default="1" w:styleId="TableNormal">
+  <w:style w:type="table" w:default="1" w:styleId="a1">
     <w:name w:val="Normal Table"/>
     <w:uiPriority w:val="99"/>
     <w:semiHidden/>
@@ -2706,16 +2728,16 @@
       </w:tblCellMar>
     </w:tblPr>
   </w:style>
-  <w:style w:type="numbering" w:default="1" w:styleId="NoList">
+  <w:style w:type="numbering" w:default="1" w:styleId="a2">
     <w:name w:val="No List"/>
     <w:uiPriority w:val="99"/>
     <w:semiHidden/>
     <w:unhideWhenUsed/>
   </w:style>
-  <w:style w:type="character" w:customStyle="1" w:styleId="Heading1Char">
-    <w:name w:val="Heading 1 Char"/>
-    <w:basedOn w:val="DefaultParagraphFont"/>
-    <w:link w:val="Heading1"/>
+  <w:style w:type="character" w:customStyle="1" w:styleId="10">
+    <w:name w:val="标题 1 字符"/>
+    <w:basedOn w:val="a0"/>
+    <w:link w:val="1"/>
     <w:uiPriority w:val="9"/>
     <w:rsid w:val="00C73CB6"/>
     <w:rPr>
@@ -2725,10 +2747,10 @@
       <w:szCs w:val="48"/>
     </w:rPr>
   </w:style>
-  <w:style w:type="character" w:customStyle="1" w:styleId="Heading2Char">
-    <w:name w:val="Heading 2 Char"/>
-    <w:basedOn w:val="DefaultParagraphFont"/>
-    <w:link w:val="Heading2"/>
+  <w:style w:type="character" w:customStyle="1" w:styleId="20">
+    <w:name w:val="标题 2 字符"/>
+    <w:basedOn w:val="a0"/>
+    <w:link w:val="2"/>
     <w:uiPriority w:val="9"/>
     <w:semiHidden/>
     <w:rsid w:val="00C73CB6"/>
@@ -2739,10 +2761,10 @@
       <w:szCs w:val="40"/>
     </w:rPr>
   </w:style>
-  <w:style w:type="character" w:customStyle="1" w:styleId="Heading3Char">
-    <w:name w:val="Heading 3 Char"/>
-    <w:basedOn w:val="DefaultParagraphFont"/>
-    <w:link w:val="Heading3"/>
+  <w:style w:type="character" w:customStyle="1" w:styleId="30">
+    <w:name w:val="标题 3 字符"/>
+    <w:basedOn w:val="a0"/>
+    <w:link w:val="3"/>
     <w:uiPriority w:val="9"/>
     <w:semiHidden/>
     <w:rsid w:val="00C73CB6"/>
@@ -2753,10 +2775,10 @@
       <w:szCs w:val="32"/>
     </w:rPr>
   </w:style>
-  <w:style w:type="character" w:customStyle="1" w:styleId="Heading4Char">
-    <w:name w:val="Heading 4 Char"/>
-    <w:basedOn w:val="DefaultParagraphFont"/>
-    <w:link w:val="Heading4"/>
+  <w:style w:type="character" w:customStyle="1" w:styleId="40">
+    <w:name w:val="标题 4 字符"/>
+    <w:basedOn w:val="a0"/>
+    <w:link w:val="4"/>
     <w:uiPriority w:val="9"/>
     <w:semiHidden/>
     <w:rsid w:val="00C73CB6"/>
@@ -2767,10 +2789,10 @@
       <w:szCs w:val="28"/>
     </w:rPr>
   </w:style>
-  <w:style w:type="character" w:customStyle="1" w:styleId="Heading5Char">
-    <w:name w:val="Heading 5 Char"/>
-    <w:basedOn w:val="DefaultParagraphFont"/>
-    <w:link w:val="Heading5"/>
+  <w:style w:type="character" w:customStyle="1" w:styleId="50">
+    <w:name w:val="标题 5 字符"/>
+    <w:basedOn w:val="a0"/>
+    <w:link w:val="5"/>
     <w:uiPriority w:val="9"/>
     <w:semiHidden/>
     <w:rsid w:val="00C73CB6"/>
@@ -2780,10 +2802,10 @@
       <w:sz w:val="24"/>
     </w:rPr>
   </w:style>
-  <w:style w:type="character" w:customStyle="1" w:styleId="Heading6Char">
-    <w:name w:val="Heading 6 Char"/>
-    <w:basedOn w:val="DefaultParagraphFont"/>
-    <w:link w:val="Heading6"/>
+  <w:style w:type="character" w:customStyle="1" w:styleId="60">
+    <w:name w:val="标题 6 字符"/>
+    <w:basedOn w:val="a0"/>
+    <w:link w:val="6"/>
     <w:uiPriority w:val="9"/>
     <w:semiHidden/>
     <w:rsid w:val="00C73CB6"/>
@@ -2794,10 +2816,10 @@
       <w:color w:val="2F5496" w:themeColor="accent1" w:themeShade="BF"/>
     </w:rPr>
   </w:style>
-  <w:style w:type="character" w:customStyle="1" w:styleId="Heading7Char">
-    <w:name w:val="Heading 7 Char"/>
-    <w:basedOn w:val="DefaultParagraphFont"/>
-    <w:link w:val="Heading7"/>
+  <w:style w:type="character" w:customStyle="1" w:styleId="70">
+    <w:name w:val="标题 7 字符"/>
+    <w:basedOn w:val="a0"/>
+    <w:link w:val="7"/>
     <w:uiPriority w:val="9"/>
     <w:semiHidden/>
     <w:rsid w:val="00C73CB6"/>
@@ -2808,10 +2830,10 @@
       <w:color w:val="595959" w:themeColor="text1" w:themeTint="A6"/>
     </w:rPr>
   </w:style>
-  <w:style w:type="character" w:customStyle="1" w:styleId="Heading8Char">
-    <w:name w:val="Heading 8 Char"/>
-    <w:basedOn w:val="DefaultParagraphFont"/>
-    <w:link w:val="Heading8"/>
+  <w:style w:type="character" w:customStyle="1" w:styleId="80">
+    <w:name w:val="标题 8 字符"/>
+    <w:basedOn w:val="a0"/>
+    <w:link w:val="8"/>
     <w:uiPriority w:val="9"/>
     <w:semiHidden/>
     <w:rsid w:val="00C73CB6"/>
@@ -2820,10 +2842,10 @@
       <w:color w:val="595959" w:themeColor="text1" w:themeTint="A6"/>
     </w:rPr>
   </w:style>
-  <w:style w:type="character" w:customStyle="1" w:styleId="Heading9Char">
-    <w:name w:val="Heading 9 Char"/>
-    <w:basedOn w:val="DefaultParagraphFont"/>
-    <w:link w:val="Heading9"/>
+  <w:style w:type="character" w:customStyle="1" w:styleId="90">
+    <w:name w:val="标题 9 字符"/>
+    <w:basedOn w:val="a0"/>
+    <w:link w:val="9"/>
     <w:uiPriority w:val="9"/>
     <w:semiHidden/>
     <w:rsid w:val="00C73CB6"/>
@@ -2832,11 +2854,11 @@
       <w:color w:val="595959" w:themeColor="text1" w:themeTint="A6"/>
     </w:rPr>
   </w:style>
-  <w:style w:type="paragraph" w:styleId="Title">
+  <w:style w:type="paragraph" w:styleId="a3">
     <w:name w:val="Title"/>
-    <w:basedOn w:val="Normal"/>
-    <w:next w:val="Normal"/>
-    <w:link w:val="TitleChar"/>
+    <w:basedOn w:val="a"/>
+    <w:next w:val="a"/>
+    <w:link w:val="a4"/>
     <w:uiPriority w:val="10"/>
     <w:qFormat/>
     <w:rsid w:val="00C73CB6"/>
@@ -2853,10 +2875,10 @@
       <w:szCs w:val="56"/>
     </w:rPr>
   </w:style>
-  <w:style w:type="character" w:customStyle="1" w:styleId="TitleChar">
-    <w:name w:val="Title Char"/>
-    <w:basedOn w:val="DefaultParagraphFont"/>
-    <w:link w:val="Title"/>
+  <w:style w:type="character" w:customStyle="1" w:styleId="a4">
+    <w:name w:val="标题 字符"/>
+    <w:basedOn w:val="a0"/>
+    <w:link w:val="a3"/>
     <w:uiPriority w:val="10"/>
     <w:rsid w:val="00C73CB6"/>
     <w:rPr>
@@ -2867,11 +2889,11 @@
       <w:szCs w:val="56"/>
     </w:rPr>
   </w:style>
-  <w:style w:type="paragraph" w:styleId="Subtitle">
+  <w:style w:type="paragraph" w:styleId="a5">
     <w:name w:val="Subtitle"/>
-    <w:basedOn w:val="Normal"/>
-    <w:next w:val="Normal"/>
-    <w:link w:val="SubtitleChar"/>
+    <w:basedOn w:val="a"/>
+    <w:next w:val="a"/>
+    <w:link w:val="a6"/>
     <w:uiPriority w:val="11"/>
     <w:qFormat/>
     <w:rsid w:val="00C73CB6"/>
@@ -2890,10 +2912,10 @@
       <w:szCs w:val="28"/>
     </w:rPr>
   </w:style>
-  <w:style w:type="character" w:customStyle="1" w:styleId="SubtitleChar">
-    <w:name w:val="Subtitle Char"/>
-    <w:basedOn w:val="DefaultParagraphFont"/>
-    <w:link w:val="Subtitle"/>
+  <w:style w:type="character" w:customStyle="1" w:styleId="a6">
+    <w:name w:val="副标题 字符"/>
+    <w:basedOn w:val="a0"/>
+    <w:link w:val="a5"/>
     <w:uiPriority w:val="11"/>
     <w:rsid w:val="00C73CB6"/>
     <w:rPr>
@@ -2904,11 +2926,11 @@
       <w:szCs w:val="28"/>
     </w:rPr>
   </w:style>
-  <w:style w:type="paragraph" w:styleId="Quote">
+  <w:style w:type="paragraph" w:styleId="a7">
     <w:name w:val="Quote"/>
-    <w:basedOn w:val="Normal"/>
-    <w:next w:val="Normal"/>
-    <w:link w:val="QuoteChar"/>
+    <w:basedOn w:val="a"/>
+    <w:next w:val="a"/>
+    <w:link w:val="a8"/>
     <w:uiPriority w:val="29"/>
     <w:qFormat/>
     <w:rsid w:val="00C73CB6"/>
@@ -2922,10 +2944,10 @@
       <w:color w:val="404040" w:themeColor="text1" w:themeTint="BF"/>
     </w:rPr>
   </w:style>
-  <w:style w:type="character" w:customStyle="1" w:styleId="QuoteChar">
-    <w:name w:val="Quote Char"/>
-    <w:basedOn w:val="DefaultParagraphFont"/>
-    <w:link w:val="Quote"/>
+  <w:style w:type="character" w:customStyle="1" w:styleId="a8">
+    <w:name w:val="引用 字符"/>
+    <w:basedOn w:val="a0"/>
+    <w:link w:val="a7"/>
     <w:uiPriority w:val="29"/>
     <w:rsid w:val="00C73CB6"/>
     <w:rPr>
@@ -2934,10 +2956,10 @@
       <w:color w:val="404040" w:themeColor="text1" w:themeTint="BF"/>
     </w:rPr>
   </w:style>
-  <w:style w:type="paragraph" w:styleId="ListParagraph">
+  <w:style w:type="paragraph" w:styleId="a9">
     <w:name w:val="List Paragraph"/>
-    <w:basedOn w:val="Normal"/>
-    <w:link w:val="ListParagraphChar"/>
+    <w:basedOn w:val="a"/>
+    <w:link w:val="aa"/>
     <w:uiPriority w:val="34"/>
     <w:qFormat/>
     <w:rsid w:val="00C73CB6"/>
@@ -2946,9 +2968,9 @@
       <w:contextualSpacing/>
     </w:pPr>
   </w:style>
-  <w:style w:type="character" w:styleId="IntenseEmphasis">
+  <w:style w:type="character" w:styleId="ab">
     <w:name w:val="Intense Emphasis"/>
-    <w:basedOn w:val="DefaultParagraphFont"/>
+    <w:basedOn w:val="a0"/>
     <w:uiPriority w:val="21"/>
     <w:qFormat/>
     <w:rsid w:val="00C73CB6"/>
@@ -2958,11 +2980,11 @@
       <w:color w:val="2F5496" w:themeColor="accent1" w:themeShade="BF"/>
     </w:rPr>
   </w:style>
-  <w:style w:type="paragraph" w:styleId="IntenseQuote">
+  <w:style w:type="paragraph" w:styleId="ac">
     <w:name w:val="Intense Quote"/>
-    <w:basedOn w:val="Normal"/>
-    <w:next w:val="Normal"/>
-    <w:link w:val="IntenseQuoteChar"/>
+    <w:basedOn w:val="a"/>
+    <w:next w:val="a"/>
+    <w:link w:val="ad"/>
     <w:uiPriority w:val="30"/>
     <w:qFormat/>
     <w:rsid w:val="00C73CB6"/>
@@ -2981,10 +3003,10 @@
       <w:color w:val="2F5496" w:themeColor="accent1" w:themeShade="BF"/>
     </w:rPr>
   </w:style>
-  <w:style w:type="character" w:customStyle="1" w:styleId="IntenseQuoteChar">
-    <w:name w:val="Intense Quote Char"/>
-    <w:basedOn w:val="DefaultParagraphFont"/>
-    <w:link w:val="IntenseQuote"/>
+  <w:style w:type="character" w:customStyle="1" w:styleId="ad">
+    <w:name w:val="明显引用 字符"/>
+    <w:basedOn w:val="a0"/>
+    <w:link w:val="ac"/>
     <w:uiPriority w:val="30"/>
     <w:rsid w:val="00C73CB6"/>
     <w:rPr>
@@ -2993,9 +3015,9 @@
       <w:color w:val="2F5496" w:themeColor="accent1" w:themeShade="BF"/>
     </w:rPr>
   </w:style>
-  <w:style w:type="character" w:styleId="IntenseReference">
+  <w:style w:type="character" w:styleId="ae">
     <w:name w:val="Intense Reference"/>
-    <w:basedOn w:val="DefaultParagraphFont"/>
+    <w:basedOn w:val="a0"/>
     <w:uiPriority w:val="32"/>
     <w:qFormat/>
     <w:rsid w:val="00C73CB6"/>
@@ -3007,9 +3029,9 @@
       <w:spacing w:val="5"/>
     </w:rPr>
   </w:style>
-  <w:style w:type="character" w:styleId="Hyperlink">
+  <w:style w:type="character" w:styleId="af">
     <w:name w:val="Hyperlink"/>
-    <w:basedOn w:val="DefaultParagraphFont"/>
+    <w:basedOn w:val="a0"/>
     <w:uiPriority w:val="99"/>
     <w:unhideWhenUsed/>
     <w:rsid w:val="00A85477"/>
@@ -3018,9 +3040,9 @@
       <w:u w:val="single"/>
     </w:rPr>
   </w:style>
-  <w:style w:type="character" w:styleId="UnresolvedMention">
+  <w:style w:type="character" w:styleId="af0">
     <w:name w:val="Unresolved Mention"/>
-    <w:basedOn w:val="DefaultParagraphFont"/>
+    <w:basedOn w:val="a0"/>
     <w:uiPriority w:val="99"/>
     <w:semiHidden/>
     <w:unhideWhenUsed/>
@@ -3030,9 +3052,9 @@
       <w:shd w:val="clear" w:color="auto" w:fill="E1DFDD"/>
     </w:rPr>
   </w:style>
-  <w:style w:type="table" w:styleId="TableGrid">
+  <w:style w:type="table" w:styleId="af1">
     <w:name w:val="Table Grid"/>
-    <w:basedOn w:val="TableNormal"/>
+    <w:basedOn w:val="a1"/>
     <w:uiPriority w:val="39"/>
     <w:rsid w:val="006B3AE3"/>
     <w:tblPr>
@@ -3046,9 +3068,9 @@
       </w:tblBorders>
     </w:tblPr>
   </w:style>
-  <w:style w:type="character" w:styleId="PlaceholderText">
+  <w:style w:type="character" w:styleId="af2">
     <w:name w:val="Placeholder Text"/>
-    <w:basedOn w:val="DefaultParagraphFont"/>
+    <w:basedOn w:val="a0"/>
     <w:uiPriority w:val="99"/>
     <w:semiHidden/>
     <w:rsid w:val="00F37D07"/>
@@ -3058,7 +3080,7 @@
   </w:style>
   <w:style w:type="paragraph" w:customStyle="1" w:styleId="EndNoteBibliographyTitle">
     <w:name w:val="EndNote Bibliography Title"/>
-    <w:basedOn w:val="Normal"/>
+    <w:basedOn w:val="a"/>
     <w:link w:val="EndNoteBibliographyTitle0"/>
     <w:rsid w:val="002E6D2B"/>
     <w:pPr>
@@ -3069,16 +3091,16 @@
       <w:sz w:val="20"/>
     </w:rPr>
   </w:style>
-  <w:style w:type="character" w:customStyle="1" w:styleId="ListParagraphChar">
-    <w:name w:val="List Paragraph Char"/>
-    <w:basedOn w:val="DefaultParagraphFont"/>
-    <w:link w:val="ListParagraph"/>
+  <w:style w:type="character" w:customStyle="1" w:styleId="aa">
+    <w:name w:val="列表段落 字符"/>
+    <w:basedOn w:val="a0"/>
+    <w:link w:val="a9"/>
     <w:uiPriority w:val="34"/>
     <w:rsid w:val="002E6D2B"/>
   </w:style>
   <w:style w:type="character" w:customStyle="1" w:styleId="EndNoteBibliographyTitle0">
     <w:name w:val="EndNote Bibliography Title 字符"/>
-    <w:basedOn w:val="ListParagraphChar"/>
+    <w:basedOn w:val="aa"/>
     <w:link w:val="EndNoteBibliographyTitle"/>
     <w:rsid w:val="002E6D2B"/>
     <w:rPr>
@@ -3088,7 +3110,7 @@
   </w:style>
   <w:style w:type="paragraph" w:customStyle="1" w:styleId="EndNoteBibliography">
     <w:name w:val="EndNote Bibliography"/>
-    <w:basedOn w:val="Normal"/>
+    <w:basedOn w:val="a"/>
     <w:link w:val="EndNoteBibliography0"/>
     <w:rsid w:val="002E6D2B"/>
     <w:rPr>
@@ -3098,7 +3120,7 @@
   </w:style>
   <w:style w:type="character" w:customStyle="1" w:styleId="EndNoteBibliography0">
     <w:name w:val="EndNote Bibliography 字符"/>
-    <w:basedOn w:val="ListParagraphChar"/>
+    <w:basedOn w:val="aa"/>
     <w:link w:val="EndNoteBibliography"/>
     <w:rsid w:val="002E6D2B"/>
     <w:rPr>

</xml_diff>